<commit_message>
update dotnet templates' descriptions
Signed-off-by: ArcueidShiki <52120441+ArcueidShiki@users.noreply.github.com>
</commit_message>
<xml_diff>
--- a/DotnetPgDemo.Api/output.docx
+++ b/DotnetPgDemo.Api/output.docx
@@ -19,19 +19,15 @@
       </w:r>
     </w:p>
     <w:p>
-      <w:pPr>
-        <w:rPr>
-          <w:rFonts w:hint="eastAsia"/>
-        </w:rPr>
-      </w:pPr>
-      <w:proofErr w:type="gramStart"/>
-      <w:proofErr w:type="gramEnd"/>
       <w:r>
-        <w:t>Image: </w:t>
+        <w:t>Image:</w:t>
       </w:r>
       <w:r>
+        <w:rPr>
+          <w:noProof/>
+        </w:rPr>
         <w:drawing>
-          <wp:inline distT="0" distB="0" distL="0" distR="0">
+          <wp:inline distT="0" distB="0" distL="0" distR="0" wp14:anchorId="281AC105" wp14:editId="256BA87F">
             <wp:extent cx="1428750" cy="476250"/>
             <wp:effectExtent l="0" t="0" r="0" b="0"/>
             <wp:docPr id="1" name="Picture 1"/>
@@ -46,7 +42,7 @@
                     <pic:cNvPicPr/>
                   </pic:nvPicPr>
                   <pic:blipFill>
-                    <a:blip r:embed="Rde7c1de0cee64a67" cstate="print"/>
+                    <a:blip r:embed="rId4" cstate="print"/>
                     <a:stretch>
                       <a:fillRect/>
                     </a:stretch>

</xml_diff>